<commit_message>
System design LLD HLD
</commit_message>
<xml_diff>
--- a/LLD_solid-designPattern/src/main/java/com/arindam/lld_soliddesignpattern/SOLID/solid-note.docx
+++ b/LLD_solid-designPattern/src/main/java/com/arindam/lld_soliddesignpattern/SOLID/solid-note.docx
@@ -335,6 +335,7 @@
       </w:pPr>
       <w:r>
         <w:rPr>
+          <w:noProof/>
           <w:color w:val="000000" w:themeColor="text1"/>
           <w:sz w:val="32"/>
           <w:szCs w:val="32"/>
@@ -396,6 +397,7 @@
       </w:pPr>
       <w:r>
         <w:rPr>
+          <w:noProof/>
           <w:color w:val="000000" w:themeColor="text1"/>
           <w:sz w:val="32"/>
           <w:szCs w:val="32"/>
@@ -533,6 +535,7 @@
       </w:pPr>
       <w:r>
         <w:rPr>
+          <w:noProof/>
           <w:color w:val="000000" w:themeColor="text1"/>
           <w:sz w:val="32"/>
           <w:szCs w:val="32"/>
@@ -610,6 +613,7 @@
       </w:pPr>
       <w:r>
         <w:rPr>
+          <w:noProof/>
           <w:color w:val="000000" w:themeColor="text1"/>
           <w:sz w:val="32"/>
           <w:szCs w:val="32"/>
@@ -663,6 +667,7 @@
       </w:pPr>
       <w:r>
         <w:rPr>
+          <w:noProof/>
           <w:color w:val="000000" w:themeColor="text1"/>
           <w:sz w:val="32"/>
           <w:szCs w:val="32"/>
@@ -802,6 +807,7 @@
       </w:pPr>
       <w:r>
         <w:rPr>
+          <w:noProof/>
           <w:color w:val="000000" w:themeColor="text1"/>
           <w:sz w:val="32"/>
           <w:szCs w:val="32"/>
@@ -845,6 +851,15 @@
     </w:p>
     <w:p>
       <w:pPr>
+        <w:rPr>
+          <w:color w:val="000000" w:themeColor="text1"/>
+          <w:sz w:val="32"/>
+          <w:szCs w:val="32"/>
+        </w:rPr>
+      </w:pPr>
+    </w:p>
+    <w:p>
+      <w:pPr>
         <w:ind w:left="-283"/>
         <w:rPr>
           <w:color w:val="000000" w:themeColor="text1"/>
@@ -854,6 +869,7 @@
       </w:pPr>
       <w:r>
         <w:rPr>
+          <w:noProof/>
           <w:color w:val="000000" w:themeColor="text1"/>
           <w:sz w:val="32"/>
           <w:szCs w:val="32"/>
@@ -926,11 +942,11 @@
       </w:pPr>
       <w:r>
         <w:rPr>
-          <w:color w:val="000000" w:themeColor="text1"/>
-          <w:sz w:val="32"/>
-          <w:szCs w:val="32"/>
-        </w:rPr>
-        <w:lastRenderedPageBreak/>
+          <w:noProof/>
+          <w:color w:val="000000" w:themeColor="text1"/>
+          <w:sz w:val="32"/>
+          <w:szCs w:val="32"/>
+        </w:rPr>
         <w:drawing>
           <wp:inline distT="0" distB="0" distL="0" distR="0" wp14:anchorId="6FAAACF4" wp14:editId="01BA091A">
             <wp:extent cx="4991533" cy="1920406"/>
@@ -1094,6 +1110,7 @@
       </w:pPr>
       <w:r>
         <w:rPr>
+          <w:noProof/>
           <w:color w:val="000000" w:themeColor="text1"/>
           <w:sz w:val="32"/>
           <w:szCs w:val="32"/>
@@ -1146,6 +1163,7 @@
       </w:pPr>
       <w:r>
         <w:rPr>
+          <w:noProof/>
           <w:color w:val="000000" w:themeColor="text1"/>
           <w:sz w:val="32"/>
           <w:szCs w:val="32"/>
@@ -1239,6 +1257,7 @@
       </w:pPr>
       <w:r>
         <w:rPr>
+          <w:noProof/>
           <w:color w:val="000000" w:themeColor="text1"/>
           <w:sz w:val="32"/>
           <w:szCs w:val="32"/>
@@ -1291,6 +1310,7 @@
       </w:pPr>
       <w:r>
         <w:rPr>
+          <w:noProof/>
           <w:color w:val="000000" w:themeColor="text1"/>
           <w:sz w:val="32"/>
           <w:szCs w:val="32"/>
@@ -1343,6 +1363,7 @@
       </w:pPr>
       <w:r>
         <w:rPr>
+          <w:noProof/>
           <w:color w:val="000000" w:themeColor="text1"/>
           <w:sz w:val="32"/>
           <w:szCs w:val="32"/>
@@ -1395,6 +1416,7 @@
       </w:pPr>
       <w:r>
         <w:rPr>
+          <w:noProof/>
           <w:color w:val="000000" w:themeColor="text1"/>
           <w:sz w:val="32"/>
           <w:szCs w:val="32"/>
@@ -1585,6 +1607,7 @@
       </w:pPr>
       <w:r>
         <w:rPr>
+          <w:noProof/>
           <w:sz w:val="32"/>
           <w:szCs w:val="32"/>
         </w:rPr>
@@ -1653,6 +1676,7 @@
       </w:pPr>
       <w:r>
         <w:rPr>
+          <w:noProof/>
           <w:sz w:val="32"/>
           <w:szCs w:val="32"/>
         </w:rPr>

</xml_diff>